<commit_message>
cleaned up a little bit
</commit_message>
<xml_diff>
--- a/UI User Guide.docx
+++ b/UI User Guide.docx
@@ -28,6 +28,45 @@
           <w:szCs w:val="30"/>
         </w:rPr>
         <w:t>User Guide</w:t>
+      </w:r>
+      <w:bookmarkStart w:id="0" w:name="_GoBack"/>
+      <w:bookmarkEnd w:id="0"/>
+    </w:p>
+    <w:p>
+      <w:pPr>
+        <w:ind w:firstLine="360"/>
+        <w:jc w:val="center"/>
+        <w:rPr>
+          <w:rFonts w:hint="eastAsia"/>
+          <w:b/>
+          <w:sz w:val="30"/>
+          <w:szCs w:val="30"/>
+        </w:rPr>
+      </w:pPr>
+      <w:r>
+        <w:rPr>
+          <w:rFonts w:hint="eastAsia"/>
+          <w:b/>
+          <w:sz w:val="30"/>
+          <w:szCs w:val="30"/>
+        </w:rPr>
+        <w:t>（</w:t>
+      </w:r>
+      <w:r>
+        <w:rPr>
+          <w:b/>
+          <w:sz w:val="30"/>
+          <w:szCs w:val="30"/>
+        </w:rPr>
+        <w:t>to be updated…</w:t>
+      </w:r>
+      <w:r>
+        <w:rPr>
+          <w:b/>
+          <w:sz w:val="30"/>
+          <w:szCs w:val="30"/>
+        </w:rPr>
+        <w:t>）</w:t>
       </w:r>
     </w:p>
     <w:p>
@@ -52,13 +91,19 @@
         <w:t xml:space="preserve">un </w:t>
       </w:r>
       <w:r>
-        <w:t>the program ‘main.m’ and a simple UI will pop up</w:t>
+        <w:t>the program ‘</w:t>
+      </w:r>
+      <w:proofErr w:type="spellStart"/>
+      <w:r>
+        <w:t>main.m</w:t>
+      </w:r>
+      <w:proofErr w:type="spellEnd"/>
+      <w:r>
+        <w:t>’ and a simple UI will pop up</w:t>
       </w:r>
       <w:r>
         <w:t>.</w:t>
       </w:r>
-      <w:bookmarkStart w:id="0" w:name="_GoBack"/>
-      <w:bookmarkEnd w:id="0"/>
     </w:p>
     <w:p>
       <w:pPr>
@@ -70,7 +115,15 @@
         <w:ind w:firstLineChars="0"/>
       </w:pPr>
       <w:r>
-        <w:t>A sample image is provided with the example. Choose ‘sample_image.dv’ from where you downloaded it. It is an image of fission yeast with fluorescently labeled nuclear membrane and lac operators. Select ‘FluorescentParticle3D’ as the ty</w:t>
+        <w:t>A sample image is provided with the example. Choose ‘</w:t>
+      </w:r>
+      <w:proofErr w:type="spellStart"/>
+      <w:r>
+        <w:t>sample_image.dv</w:t>
+      </w:r>
+      <w:proofErr w:type="spellEnd"/>
+      <w:r>
+        <w:t>’ from where you downloaded it. It is an image of fission yeast with fluorescently labeled nuclear membrane and lac operators. Select ‘FluorescentParticle3D’ as the ty</w:t>
       </w:r>
       <w:r>
         <w:t>pe of</w:t>
@@ -252,14 +305,37 @@
         <w:rPr>
           <w:rFonts w:hint="eastAsia"/>
         </w:rPr>
-        <w:lastRenderedPageBreak/>
         <w:t>This view decides the relation between different channels</w:t>
       </w:r>
       <w:r>
         <w:t xml:space="preserve">. Select ‘fluorescent membrane and fluorescent particles inside the membrane’, it will figure out which particles belongs to nuclei. Currently only a basic cell filter is </w:t>
       </w:r>
       <w:r>
-        <w:t>implemented. More filters can be added programmably. Choose FilterType to be ‘FluorescentParticle_number’, and set the min value and max value to 1. This will filter out cells which has multiple particles or has no particles.</w:t>
+        <w:t xml:space="preserve">implemented. More filters can be added </w:t>
+      </w:r>
+      <w:proofErr w:type="spellStart"/>
+      <w:r>
+        <w:t>programmably</w:t>
+      </w:r>
+      <w:proofErr w:type="spellEnd"/>
+      <w:r>
+        <w:t xml:space="preserve">. Choose </w:t>
+      </w:r>
+      <w:proofErr w:type="spellStart"/>
+      <w:r>
+        <w:t>FilterType</w:t>
+      </w:r>
+      <w:proofErr w:type="spellEnd"/>
+      <w:r>
+        <w:t xml:space="preserve"> to be ‘</w:t>
+      </w:r>
+      <w:proofErr w:type="spellStart"/>
+      <w:r>
+        <w:t>FluorescentParticle_number</w:t>
+      </w:r>
+      <w:proofErr w:type="spellEnd"/>
+      <w:r>
+        <w:t>’, and set the min value and max value to 1. This will filter out cells which has multiple particles or has no particles.</w:t>
       </w:r>
       <w:r>
         <w:tab/>
@@ -486,11 +562,16 @@
       </w:r>
       <w:r>
         <w:tab/>
-        <w:t xml:space="preserve"> To analyze the result, please check the data structure of particles and contours to use the data .</w:t>
+        <w:t xml:space="preserve"> To analyze the result, please check the data structure of particles and contours to use the </w:t>
+      </w:r>
+      <w:proofErr w:type="gramStart"/>
+      <w:r>
+        <w:t>data .</w:t>
       </w:r>
       <w:r>
         <w:tab/>
       </w:r>
+      <w:proofErr w:type="gramEnd"/>
       <w:r>
         <w:t xml:space="preserve"> </w:t>
       </w:r>

</xml_diff>